<commit_message>
Add module-3 assignment file
</commit_message>
<xml_diff>
--- a/module-2/Al-Salihi-Module-2.3 CSD310.docx
+++ b/module-2/Al-Salihi-Module-2.3 CSD310.docx
@@ -266,6 +266,200 @@
           <w:color w:val="EE0000"/>
         </w:rPr>
       </w:pPr>
+      <w:r>
+        <w:rPr>
+          <w:noProof/>
+          <w:color w:val="EE0000"/>
+        </w:rPr>
+        <w:drawing>
+          <wp:inline distT="0" distB="0" distL="0" distR="0" wp14:anchorId="05A1FBEF" wp14:editId="57E76E01">
+            <wp:extent cx="5486400" cy="1884680"/>
+            <wp:effectExtent l="0" t="0" r="0" b="1270"/>
+            <wp:docPr id="1265762392" name="Picture 2" descr="A screenshot of a computer&#10;&#10;AI-generated content may be incorrect."/>
+            <wp:cNvGraphicFramePr>
+              <a:graphicFrameLocks xmlns:a="http://schemas.openxmlformats.org/drawingml/2006/main" noChangeAspect="1"/>
+            </wp:cNvGraphicFramePr>
+            <a:graphic xmlns:a="http://schemas.openxmlformats.org/drawingml/2006/main">
+              <a:graphicData uri="http://schemas.openxmlformats.org/drawingml/2006/picture">
+                <pic:pic xmlns:pic="http://schemas.openxmlformats.org/drawingml/2006/picture">
+                  <pic:nvPicPr>
+                    <pic:cNvPr id="1265762392" name="Picture 2" descr="A screenshot of a computer&#10;&#10;AI-generated content may be incorrect."/>
+                    <pic:cNvPicPr/>
+                  </pic:nvPicPr>
+                  <pic:blipFill>
+                    <a:blip r:embed="rId8"/>
+                    <a:stretch>
+                      <a:fillRect/>
+                    </a:stretch>
+                  </pic:blipFill>
+                  <pic:spPr>
+                    <a:xfrm>
+                      <a:off x="0" y="0"/>
+                      <a:ext cx="5486400" cy="1884680"/>
+                    </a:xfrm>
+                    <a:prstGeom prst="rect">
+                      <a:avLst/>
+                    </a:prstGeom>
+                  </pic:spPr>
+                </pic:pic>
+              </a:graphicData>
+            </a:graphic>
+          </wp:inline>
+        </w:drawing>
+      </w:r>
+    </w:p>
+    <w:p>
+      <w:pPr>
+        <w:rPr>
+          <w:color w:val="EE0000"/>
+        </w:rPr>
+      </w:pPr>
+    </w:p>
+    <w:p>
+      <w:pPr>
+        <w:rPr>
+          <w:color w:val="EE0000"/>
+        </w:rPr>
+      </w:pPr>
+    </w:p>
+    <w:p>
+      <w:pPr>
+        <w:rPr>
+          <w:color w:val="EE0000"/>
+        </w:rPr>
+      </w:pPr>
+    </w:p>
+    <w:p>
+      <w:pPr>
+        <w:rPr>
+          <w:color w:val="EE0000"/>
+        </w:rPr>
+      </w:pPr>
+    </w:p>
+    <w:p>
+      <w:pPr>
+        <w:rPr>
+          <w:color w:val="EE0000"/>
+        </w:rPr>
+      </w:pPr>
+    </w:p>
+    <w:p>
+      <w:pPr>
+        <w:rPr>
+          <w:color w:val="EE0000"/>
+        </w:rPr>
+      </w:pPr>
+    </w:p>
+    <w:p>
+      <w:pPr>
+        <w:rPr>
+          <w:color w:val="EE0000"/>
+        </w:rPr>
+      </w:pPr>
+    </w:p>
+    <w:p>
+      <w:pPr>
+        <w:rPr>
+          <w:color w:val="EE0000"/>
+        </w:rPr>
+      </w:pPr>
+      <w:r>
+        <w:rPr>
+          <w:noProof/>
+          <w:color w:val="EE0000"/>
+        </w:rPr>
+        <w:lastRenderedPageBreak/>
+        <w:drawing>
+          <wp:inline distT="0" distB="0" distL="0" distR="0" wp14:anchorId="488EA92F" wp14:editId="756FA903">
+            <wp:extent cx="5486400" cy="2952750"/>
+            <wp:effectExtent l="0" t="0" r="0" b="0"/>
+            <wp:docPr id="971431420" name="Picture 3" descr="A computer screen shot of a black screen&#10;&#10;AI-generated content may be incorrect."/>
+            <wp:cNvGraphicFramePr>
+              <a:graphicFrameLocks xmlns:a="http://schemas.openxmlformats.org/drawingml/2006/main" noChangeAspect="1"/>
+            </wp:cNvGraphicFramePr>
+            <a:graphic xmlns:a="http://schemas.openxmlformats.org/drawingml/2006/main">
+              <a:graphicData uri="http://schemas.openxmlformats.org/drawingml/2006/picture">
+                <pic:pic xmlns:pic="http://schemas.openxmlformats.org/drawingml/2006/picture">
+                  <pic:nvPicPr>
+                    <pic:cNvPr id="971431420" name="Picture 3" descr="A computer screen shot of a black screen&#10;&#10;AI-generated content may be incorrect."/>
+                    <pic:cNvPicPr/>
+                  </pic:nvPicPr>
+                  <pic:blipFill>
+                    <a:blip r:embed="rId9"/>
+                    <a:stretch>
+                      <a:fillRect/>
+                    </a:stretch>
+                  </pic:blipFill>
+                  <pic:spPr>
+                    <a:xfrm>
+                      <a:off x="0" y="0"/>
+                      <a:ext cx="5486400" cy="2952750"/>
+                    </a:xfrm>
+                    <a:prstGeom prst="rect">
+                      <a:avLst/>
+                    </a:prstGeom>
+                  </pic:spPr>
+                </pic:pic>
+              </a:graphicData>
+            </a:graphic>
+          </wp:inline>
+        </w:drawing>
+      </w:r>
+    </w:p>
+    <w:p>
+      <w:pPr>
+        <w:rPr>
+          <w:color w:val="EE0000"/>
+        </w:rPr>
+      </w:pPr>
+    </w:p>
+    <w:p>
+      <w:pPr>
+        <w:rPr>
+          <w:color w:val="EE0000"/>
+        </w:rPr>
+      </w:pPr>
+      <w:r>
+        <w:rPr>
+          <w:noProof/>
+          <w:color w:val="EE0000"/>
+        </w:rPr>
+        <w:drawing>
+          <wp:inline distT="0" distB="0" distL="0" distR="0" wp14:anchorId="01D9FF33" wp14:editId="2DFCFC11">
+            <wp:extent cx="5486400" cy="3086100"/>
+            <wp:effectExtent l="0" t="0" r="0" b="0"/>
+            <wp:docPr id="1706748405" name="Picture 4" descr="A screenshot of a computer&#10;&#10;AI-generated content may be incorrect."/>
+            <wp:cNvGraphicFramePr>
+              <a:graphicFrameLocks xmlns:a="http://schemas.openxmlformats.org/drawingml/2006/main" noChangeAspect="1"/>
+            </wp:cNvGraphicFramePr>
+            <a:graphic xmlns:a="http://schemas.openxmlformats.org/drawingml/2006/main">
+              <a:graphicData uri="http://schemas.openxmlformats.org/drawingml/2006/picture">
+                <pic:pic xmlns:pic="http://schemas.openxmlformats.org/drawingml/2006/picture">
+                  <pic:nvPicPr>
+                    <pic:cNvPr id="1706748405" name="Picture 4" descr="A screenshot of a computer&#10;&#10;AI-generated content may be incorrect."/>
+                    <pic:cNvPicPr/>
+                  </pic:nvPicPr>
+                  <pic:blipFill>
+                    <a:blip r:embed="rId10"/>
+                    <a:stretch>
+                      <a:fillRect/>
+                    </a:stretch>
+                  </pic:blipFill>
+                  <pic:spPr>
+                    <a:xfrm>
+                      <a:off x="0" y="0"/>
+                      <a:ext cx="5486400" cy="3086100"/>
+                    </a:xfrm>
+                    <a:prstGeom prst="rect">
+                      <a:avLst/>
+                    </a:prstGeom>
+                  </pic:spPr>
+                </pic:pic>
+              </a:graphicData>
+            </a:graphic>
+          </wp:inline>
+        </w:drawing>
+      </w:r>
     </w:p>
     <w:sectPr>
       <w:pgSz w:w="12240" w:h="15840"/>
@@ -1083,6 +1277,7 @@
   <w:style w:type="character" w:default="1" w:styleId="DefaultParagraphFont">
     <w:name w:val="Default Paragraph Font"/>
     <w:uiPriority w:val="1"/>
+    <w:semiHidden/>
     <w:unhideWhenUsed/>
   </w:style>
   <w:style w:type="table" w:default="1" w:styleId="TableNormal">

</xml_diff>